<commit_message>
Anadido analisis de calidad n1
</commit_message>
<xml_diff>
--- a/Docs/Quality Reports/US399114-OrdenarPorPrecio-QAReport.docx
+++ b/Docs/Quality Reports/US399114-OrdenarPorPrecio-QAReport.docx
@@ -28,7 +28,55 @@
           <w:color w:val="D311A0"/>
           <w:sz w:val="28"/>
         </w:rPr>
-        <w:t>ANÁLISIS 22 OCTUBRE 2018</w:t>
+        <w:t xml:space="preserve">ANÁLISIS </w:t>
+      </w:r>
+      <w:r>
+        <w:rPr>
+          <w:b/>
+          <w:color w:val="D311A0"/>
+          <w:sz w:val="28"/>
+        </w:rPr>
+        <w:t>14</w:t>
+      </w:r>
+      <w:r>
+        <w:rPr>
+          <w:b/>
+          <w:color w:val="D311A0"/>
+          <w:sz w:val="28"/>
+        </w:rPr>
+        <w:t xml:space="preserve"> </w:t>
+      </w:r>
+      <w:r>
+        <w:rPr>
+          <w:b/>
+          <w:color w:val="D311A0"/>
+          <w:sz w:val="28"/>
+        </w:rPr>
+        <w:t>NOVIEMBRE</w:t>
+      </w:r>
+      <w:r>
+        <w:rPr>
+          <w:b/>
+          <w:color w:val="D311A0"/>
+          <w:sz w:val="28"/>
+        </w:rPr>
+        <w:t xml:space="preserve"> </w:t>
+      </w:r>
+      <w:r>
+        <w:rPr>
+          <w:b/>
+          <w:color w:val="D311A0"/>
+          <w:sz w:val="28"/>
+        </w:rPr>
+        <w:t>2020</w:t>
+      </w:r>
+      <w:r>
+        <w:rPr>
+          <w:b/>
+          <w:color w:val="D311A0"/>
+          <w:sz w:val="28"/>
+        </w:rPr>
+        <w:t xml:space="preserve"> (Pablo Villegas Fernández)</w:t>
       </w:r>
     </w:p>
     <w:p>
@@ -52,21 +100,19 @@
     </w:p>
     <w:p>
       <w:pPr>
-        <w:jc w:val="both"/>
-        <w:rPr>
-          <w:b/>
-        </w:rPr>
-      </w:pPr>
-      <w:r>
-        <w:rPr>
+        <w:keepNext/>
+        <w:jc w:val="both"/>
+      </w:pPr>
+      <w:r>
+        <w:rPr>
+          <w:b/>
           <w:noProof/>
-          <w:lang w:eastAsia="es-ES"/>
         </w:rPr>
         <w:drawing>
-          <wp:inline distT="0" distB="0" distL="0" distR="0" wp14:anchorId="7C113ECE" wp14:editId="3CA3620B">
-            <wp:extent cx="5400040" cy="1023620"/>
-            <wp:effectExtent l="0" t="0" r="0" b="5080"/>
-            <wp:docPr id="1" name="Imagen 1"/>
+          <wp:inline distT="0" distB="0" distL="0" distR="0" wp14:anchorId="37FD1071" wp14:editId="5CF9ED73">
+            <wp:extent cx="5400040" cy="4129405"/>
+            <wp:effectExtent l="0" t="0" r="0" b="4445"/>
+            <wp:docPr id="2" name="Imagen 2" descr="Interfaz de usuario gráfica, Aplicación&#10;&#10;Descripción generada automáticamente"/>
             <wp:cNvGraphicFramePr>
               <a:graphicFrameLocks xmlns:a="http://schemas.openxmlformats.org/drawingml/2006/main" noChangeAspect="1"/>
             </wp:cNvGraphicFramePr>
@@ -74,11 +120,17 @@
               <a:graphicData uri="http://schemas.openxmlformats.org/drawingml/2006/picture">
                 <pic:pic xmlns:pic="http://schemas.openxmlformats.org/drawingml/2006/picture">
                   <pic:nvPicPr>
-                    <pic:cNvPr id="1" name=""/>
+                    <pic:cNvPr id="2" name="Imagen 2" descr="Interfaz de usuario gráfica, Aplicación&#10;&#10;Descripción generada automáticamente"/>
                     <pic:cNvPicPr/>
                   </pic:nvPicPr>
                   <pic:blipFill>
-                    <a:blip r:embed="rId7"/>
+                    <a:blip r:embed="rId7">
+                      <a:extLst>
+                        <a:ext uri="{28A0092B-C50C-407E-A947-70E740481C1C}">
+                          <a14:useLocalDpi xmlns:a14="http://schemas.microsoft.com/office/drawing/2010/main" val="0"/>
+                        </a:ext>
+                      </a:extLst>
+                    </a:blip>
                     <a:stretch>
                       <a:fillRect/>
                     </a:stretch>
@@ -86,7 +138,7 @@
                   <pic:spPr>
                     <a:xfrm>
                       <a:off x="0" y="0"/>
-                      <a:ext cx="5400040" cy="1023620"/>
+                      <a:ext cx="5400040" cy="4129405"/>
                     </a:xfrm>
                     <a:prstGeom prst="rect">
                       <a:avLst/>
@@ -101,6 +153,36 @@
     </w:p>
     <w:p>
       <w:pPr>
+        <w:pStyle w:val="Descripcin"/>
+        <w:jc w:val="both"/>
+      </w:pPr>
+      <w:r>
+        <w:fldChar w:fldCharType="begin"/>
+      </w:r>
+      <w:r>
+        <w:instrText xml:space="preserve"> SEQ Ilustración \* ARABIC </w:instrText>
+      </w:r>
+      <w:r>
+        <w:fldChar w:fldCharType="separate"/>
+      </w:r>
+      <w:r>
+        <w:rPr>
+          <w:noProof/>
+        </w:rPr>
+        <w:t>1</w:t>
+      </w:r>
+      <w:r>
+        <w:rPr>
+          <w:noProof/>
+        </w:rPr>
+        <w:fldChar w:fldCharType="end"/>
+      </w:r>
+      <w:r>
+        <w:t>. Vista principal de SonarCloud</w:t>
+      </w:r>
+    </w:p>
+    <w:p>
+      <w:pPr>
         <w:jc w:val="both"/>
         <w:rPr>
           <w:b/>
@@ -126,93 +208,139 @@
         <w:jc w:val="both"/>
       </w:pPr>
       <w:r>
-        <w:t>El análisis no pasa los criterios de calidad de la organización debido a que la calificación en confiabilidad (</w:t>
-      </w:r>
-      <w:proofErr w:type="spellStart"/>
-      <w:r>
-        <w:t>reliability</w:t>
-      </w:r>
-      <w:proofErr w:type="spellEnd"/>
-      <w:r>
-        <w:t xml:space="preserve">) es C, cuando debería ser A. Esto es debido a un único bug presente en la clase </w:t>
-      </w:r>
-      <w:proofErr w:type="spellStart"/>
-      <w:r>
-        <w:t>ListaGasolineras</w:t>
-      </w:r>
-      <w:proofErr w:type="spellEnd"/>
-      <w:r>
-        <w:t>.</w:t>
-      </w:r>
-    </w:p>
-    <w:p>
-      <w:pPr>
-        <w:jc w:val="both"/>
-      </w:pPr>
-      <w:r>
-        <w:t xml:space="preserve">Por otro lado, encontramos 4 </w:t>
-      </w:r>
-      <w:proofErr w:type="spellStart"/>
-      <w:r>
-        <w:t>issues</w:t>
-      </w:r>
-      <w:proofErr w:type="spellEnd"/>
-      <w:r>
-        <w:t xml:space="preserve"> de mantenibilidad (</w:t>
-      </w:r>
-      <w:proofErr w:type="spellStart"/>
-      <w:r>
-        <w:t>code</w:t>
-      </w:r>
-      <w:proofErr w:type="spellEnd"/>
-      <w:r>
-        <w:t xml:space="preserve"> </w:t>
-      </w:r>
-      <w:proofErr w:type="spellStart"/>
-      <w:r>
-        <w:t>smells</w:t>
-      </w:r>
-      <w:proofErr w:type="spellEnd"/>
-      <w:r>
-        <w:t xml:space="preserve">) en clases del modelo de datos: </w:t>
-      </w:r>
-      <w:proofErr w:type="spellStart"/>
-      <w:r>
-        <w:t>GestorListaGasolineras</w:t>
-      </w:r>
-      <w:proofErr w:type="spellEnd"/>
-      <w:r>
-        <w:t xml:space="preserve"> 3 </w:t>
-      </w:r>
-      <w:proofErr w:type="spellStart"/>
-      <w:r>
-        <w:t>issues</w:t>
-      </w:r>
-      <w:proofErr w:type="spellEnd"/>
-      <w:r>
-        <w:t xml:space="preserve"> que suman 40 minutos y </w:t>
-      </w:r>
-      <w:proofErr w:type="spellStart"/>
-      <w:r>
-        <w:t>ListaGasolineras</w:t>
-      </w:r>
-      <w:proofErr w:type="spellEnd"/>
-      <w:r>
-        <w:t xml:space="preserve"> 1 único </w:t>
-      </w:r>
-      <w:proofErr w:type="spellStart"/>
-      <w:r>
-        <w:t>issue</w:t>
-      </w:r>
-      <w:proofErr w:type="spellEnd"/>
-      <w:r>
-        <w:t xml:space="preserve"> de 1 minuto.</w:t>
-      </w:r>
-    </w:p>
-    <w:p>
-      <w:pPr>
-        <w:jc w:val="both"/>
-      </w:pPr>
+        <w:t>E</w:t>
+      </w:r>
+      <w:r>
+        <w:t xml:space="preserve">l análisis no pasa los criterios de calidad de la organización debido a que la </w:t>
+      </w:r>
+      <w:r>
+        <w:t>deuda técnica supera el valor máximo 4h 10min, tal y como se puede observar en la imagen 1.</w:t>
+      </w:r>
+    </w:p>
+    <w:p>
+      <w:pPr>
+        <w:jc w:val="both"/>
+      </w:pPr>
+    </w:p>
+    <w:p>
+      <w:pPr>
+        <w:jc w:val="both"/>
+      </w:pPr>
+    </w:p>
+    <w:p>
+      <w:pPr>
+        <w:jc w:val="both"/>
+      </w:pPr>
+    </w:p>
+    <w:p>
+      <w:pPr>
+        <w:jc w:val="both"/>
+      </w:pPr>
+    </w:p>
+    <w:p>
+      <w:pPr>
+        <w:jc w:val="both"/>
+      </w:pPr>
+    </w:p>
+    <w:p>
+      <w:pPr>
+        <w:jc w:val="both"/>
+      </w:pPr>
+    </w:p>
+    <w:p>
+      <w:pPr>
+        <w:jc w:val="both"/>
+      </w:pPr>
+    </w:p>
+    <w:p>
+      <w:pPr>
+        <w:jc w:val="both"/>
+      </w:pPr>
+      <w:r>
+        <w:t>Al acceder a la pestaña de Issues, nos encontramos 17 code smells críticos, por lo cuál en este análisis de calidad de sonar nos centraremos en depurarlas.</w:t>
+      </w:r>
+    </w:p>
+    <w:p>
+      <w:pPr>
+        <w:keepNext/>
+        <w:jc w:val="both"/>
+      </w:pPr>
+      <w:r>
+        <w:rPr>
+          <w:noProof/>
+        </w:rPr>
+        <w:drawing>
+          <wp:inline distT="0" distB="0" distL="0" distR="0" wp14:anchorId="6342BB3F" wp14:editId="4919E0AF">
+            <wp:extent cx="5400040" cy="3705860"/>
+            <wp:effectExtent l="0" t="0" r="0" b="8890"/>
+            <wp:docPr id="3" name="Imagen 3" descr="Interfaz de usuario gráfica, Texto, Aplicación, Correo electrónico, Sitio web&#10;&#10;Descripción generada automáticamente"/>
+            <wp:cNvGraphicFramePr>
+              <a:graphicFrameLocks xmlns:a="http://schemas.openxmlformats.org/drawingml/2006/main" noChangeAspect="1"/>
+            </wp:cNvGraphicFramePr>
+            <a:graphic xmlns:a="http://schemas.openxmlformats.org/drawingml/2006/main">
+              <a:graphicData uri="http://schemas.openxmlformats.org/drawingml/2006/picture">
+                <pic:pic xmlns:pic="http://schemas.openxmlformats.org/drawingml/2006/picture">
+                  <pic:nvPicPr>
+                    <pic:cNvPr id="3" name="Imagen 3" descr="Interfaz de usuario gráfica, Texto, Aplicación, Correo electrónico, Sitio web&#10;&#10;Descripción generada automáticamente"/>
+                    <pic:cNvPicPr/>
+                  </pic:nvPicPr>
+                  <pic:blipFill>
+                    <a:blip r:embed="rId8">
+                      <a:extLst>
+                        <a:ext uri="{28A0092B-C50C-407E-A947-70E740481C1C}">
+                          <a14:useLocalDpi xmlns:a14="http://schemas.microsoft.com/office/drawing/2010/main" val="0"/>
+                        </a:ext>
+                      </a:extLst>
+                    </a:blip>
+                    <a:stretch>
+                      <a:fillRect/>
+                    </a:stretch>
+                  </pic:blipFill>
+                  <pic:spPr>
+                    <a:xfrm>
+                      <a:off x="0" y="0"/>
+                      <a:ext cx="5400040" cy="3705860"/>
+                    </a:xfrm>
+                    <a:prstGeom prst="rect">
+                      <a:avLst/>
+                    </a:prstGeom>
+                  </pic:spPr>
+                </pic:pic>
+              </a:graphicData>
+            </a:graphic>
+          </wp:inline>
+        </w:drawing>
+      </w:r>
+    </w:p>
+    <w:p>
+      <w:pPr>
+        <w:pStyle w:val="Descripcin"/>
+        <w:jc w:val="both"/>
+      </w:pPr>
+      <w:r>
+        <w:fldChar w:fldCharType="begin"/>
+      </w:r>
+      <w:r>
+        <w:instrText xml:space="preserve"> SEQ Ilustración \* ARABIC </w:instrText>
+      </w:r>
+      <w:r>
+        <w:fldChar w:fldCharType="separate"/>
+      </w:r>
+      <w:r>
+        <w:rPr>
+          <w:noProof/>
+        </w:rPr>
+        <w:t>2</w:t>
+      </w:r>
+      <w:r>
+        <w:rPr>
+          <w:noProof/>
+        </w:rPr>
+        <w:fldChar w:fldCharType="end"/>
+      </w:r>
+      <w:r>
+        <w:t xml:space="preserve"> Pestaña Issues</w:t>
+      </w:r>
     </w:p>
     <w:p>
       <w:pPr>
@@ -238,267 +366,68 @@
         <w:jc w:val="both"/>
       </w:pPr>
       <w:r>
-        <w:t>Arreglar el bu</w:t>
-      </w:r>
-      <w:r>
-        <w:t xml:space="preserve">g de la clase </w:t>
-      </w:r>
-      <w:proofErr w:type="spellStart"/>
-      <w:r>
-        <w:t>ListaGasolineras</w:t>
-      </w:r>
-      <w:proofErr w:type="spellEnd"/>
-      <w:r>
-        <w:t>.</w:t>
-      </w:r>
-    </w:p>
-    <w:p>
-      <w:pPr>
-        <w:pStyle w:val="Prrafodelista"/>
-        <w:numPr>
-          <w:ilvl w:val="0"/>
-          <w:numId w:val="2"/>
-        </w:numPr>
-        <w:jc w:val="both"/>
-      </w:pPr>
-      <w:r>
-        <w:t xml:space="preserve">Dentro de la clase </w:t>
-      </w:r>
-      <w:proofErr w:type="spellStart"/>
-      <w:r>
-        <w:t>GestorListaGasolineras</w:t>
-      </w:r>
-      <w:proofErr w:type="spellEnd"/>
-      <w:r>
-        <w:t xml:space="preserve"> arreglar únicamente el </w:t>
-      </w:r>
-      <w:proofErr w:type="spellStart"/>
-      <w:r>
-        <w:t>code</w:t>
-      </w:r>
-      <w:proofErr w:type="spellEnd"/>
-      <w:r>
-        <w:t xml:space="preserve"> </w:t>
-      </w:r>
-      <w:proofErr w:type="spellStart"/>
-      <w:r>
-        <w:t>smell</w:t>
-      </w:r>
-      <w:proofErr w:type="spellEnd"/>
-      <w:r>
-        <w:t xml:space="preserve"> que aporta 30 minutos de deuda técnica “</w:t>
-      </w:r>
-      <w:proofErr w:type="spellStart"/>
-      <w:r>
-        <w:t>Add</w:t>
-      </w:r>
-      <w:proofErr w:type="spellEnd"/>
-      <w:r>
-        <w:t xml:space="preserve"> a </w:t>
-      </w:r>
-      <w:proofErr w:type="spellStart"/>
-      <w:r>
-        <w:t>private</w:t>
-      </w:r>
-      <w:proofErr w:type="spellEnd"/>
-      <w:r>
-        <w:t xml:space="preserve"> constructor </w:t>
-      </w:r>
-      <w:proofErr w:type="spellStart"/>
-      <w:r>
-        <w:t>to</w:t>
-      </w:r>
-      <w:proofErr w:type="spellEnd"/>
-      <w:r>
-        <w:t xml:space="preserve"> </w:t>
-      </w:r>
-      <w:proofErr w:type="spellStart"/>
-      <w:r>
-        <w:t>hide</w:t>
-      </w:r>
-      <w:proofErr w:type="spellEnd"/>
-      <w:r>
-        <w:t xml:space="preserve"> </w:t>
-      </w:r>
-      <w:proofErr w:type="spellStart"/>
-      <w:r>
-        <w:t>the</w:t>
-      </w:r>
-      <w:proofErr w:type="spellEnd"/>
-      <w:r>
-        <w:t xml:space="preserve"> </w:t>
-      </w:r>
-      <w:proofErr w:type="spellStart"/>
-      <w:r>
-        <w:t>implicit</w:t>
-      </w:r>
-      <w:proofErr w:type="spellEnd"/>
-      <w:r>
-        <w:t xml:space="preserve"> </w:t>
-      </w:r>
-      <w:proofErr w:type="spellStart"/>
-      <w:r>
-        <w:t>public</w:t>
-      </w:r>
-      <w:proofErr w:type="spellEnd"/>
-      <w:r>
-        <w:t xml:space="preserve"> </w:t>
-      </w:r>
-      <w:proofErr w:type="spellStart"/>
-      <w:r>
-        <w:t>one</w:t>
-      </w:r>
-      <w:proofErr w:type="spellEnd"/>
-      <w:r>
-        <w:t>” y dejar los otros dos sin resolver.</w:t>
-      </w:r>
-    </w:p>
-    <w:p>
-      <w:pPr>
-        <w:pStyle w:val="Prrafodelista"/>
-        <w:numPr>
-          <w:ilvl w:val="0"/>
-          <w:numId w:val="2"/>
-        </w:numPr>
-        <w:jc w:val="both"/>
-      </w:pPr>
-      <w:r>
-        <w:t xml:space="preserve">Dentro de la clase </w:t>
-      </w:r>
-      <w:proofErr w:type="spellStart"/>
-      <w:r>
-        <w:t>ListaGasolineras</w:t>
-      </w:r>
-      <w:proofErr w:type="spellEnd"/>
-      <w:r>
-        <w:t xml:space="preserve"> eliminar el único </w:t>
-      </w:r>
-      <w:proofErr w:type="spellStart"/>
-      <w:r>
-        <w:t>code</w:t>
-      </w:r>
-      <w:proofErr w:type="spellEnd"/>
-      <w:r>
-        <w:t xml:space="preserve"> </w:t>
-      </w:r>
-      <w:proofErr w:type="spellStart"/>
-      <w:r>
-        <w:t>smell</w:t>
-      </w:r>
-      <w:proofErr w:type="spellEnd"/>
-      <w:r>
-        <w:t xml:space="preserve">, que es únicamente cambiar new </w:t>
-      </w:r>
-      <w:proofErr w:type="spellStart"/>
-      <w:r>
-        <w:t>ArrayList</w:t>
-      </w:r>
-      <w:proofErr w:type="spellEnd"/>
-      <w:r>
-        <w:t>&lt;Gasolinera</w:t>
-      </w:r>
-      <w:proofErr w:type="gramStart"/>
-      <w:r>
-        <w:t>&gt;(</w:t>
-      </w:r>
-      <w:proofErr w:type="gramEnd"/>
-      <w:r>
-        <w:t xml:space="preserve">) por new </w:t>
-      </w:r>
-      <w:proofErr w:type="spellStart"/>
-      <w:r>
-        <w:t>ArrayList</w:t>
-      </w:r>
-      <w:proofErr w:type="spellEnd"/>
-      <w:r>
-        <w:t xml:space="preserve">&lt;&gt;(). Este </w:t>
-      </w:r>
-      <w:proofErr w:type="spellStart"/>
-      <w:r>
-        <w:t>issue</w:t>
-      </w:r>
-      <w:proofErr w:type="spellEnd"/>
-      <w:r>
-        <w:t xml:space="preserve"> no es importante y sólo añade 1 minuto de deuda técnica, pero si lo eliminamos tendremos la clase </w:t>
-      </w:r>
-      <w:proofErr w:type="spellStart"/>
-      <w:r>
-        <w:t>ListaGasolineras</w:t>
-      </w:r>
-      <w:proofErr w:type="spellEnd"/>
-      <w:r>
-        <w:t xml:space="preserve"> sin ningún </w:t>
-      </w:r>
-      <w:proofErr w:type="spellStart"/>
-      <w:r>
-        <w:t>issue</w:t>
-      </w:r>
-      <w:proofErr w:type="spellEnd"/>
-      <w:r>
-        <w:t xml:space="preserve">. </w:t>
-      </w:r>
-    </w:p>
-    <w:p>
-      <w:pPr>
-        <w:jc w:val="both"/>
-      </w:pPr>
-    </w:p>
-    <w:p>
-      <w:pPr>
-        <w:jc w:val="both"/>
-      </w:pPr>
-      <w:r>
-        <w:t xml:space="preserve">Comentarios: </w:t>
-      </w:r>
-    </w:p>
-    <w:p>
-      <w:pPr>
-        <w:pStyle w:val="Prrafodelista"/>
-        <w:numPr>
-          <w:ilvl w:val="0"/>
-          <w:numId w:val="1"/>
-        </w:numPr>
-        <w:jc w:val="both"/>
-      </w:pPr>
-      <w:r>
-        <w:t>Si ponemos en el plan de acción únicamente la 1) ya valdría, ya que con esta medida ya conseguimos que pase sonar los criterios de calidad y además bajará 15 minutos de deuda técnica. Las demás acciones harían que vayamos mejorando un poco más la calidad.</w:t>
-      </w:r>
-    </w:p>
-    <w:p>
-      <w:pPr>
-        <w:pStyle w:val="Prrafodelista"/>
-        <w:numPr>
-          <w:ilvl w:val="0"/>
-          <w:numId w:val="1"/>
-        </w:numPr>
-        <w:jc w:val="both"/>
-      </w:pPr>
-      <w:r>
-        <w:t xml:space="preserve">En caso de que pase directamente el criterio de calidad podemos establecer un plan de acciones preventivo que elimine algunos de los </w:t>
-      </w:r>
-      <w:proofErr w:type="spellStart"/>
-      <w:r>
-        <w:t>issues</w:t>
-      </w:r>
-      <w:proofErr w:type="spellEnd"/>
-      <w:r>
-        <w:t xml:space="preserve"> más importantes que tengamos.</w:t>
+        <w:t>Arreglar los 17 code smells críticos. Como se puede ver en la imagen 2, los code smells tienen su origen en la creación triplicada de Strings para hacer referencia al mismo nombre. A pesar de que los Strings tienen el mismo contenido, Java los considera objetos diferentes, por lo que existe un desperdicio de memoria al guardarlos y tiempo en crearlos. Como solución aportada, se ha creado una constante  de solo lectura por cada String, de tal manera que en las tres llamadas se acceda al mismo String, ahorrando tiempo y espacio.</w:t>
       </w:r>
     </w:p>
     <w:p>
       <w:pPr>
         <w:pStyle w:val="Ttulo2"/>
         <w:jc w:val="both"/>
-        <w:rPr>
-          <w:b/>
+      </w:pPr>
+      <w:r>
+        <w:rPr>
+          <w:b/>
+          <w:noProof/>
           <w:color w:val="D311A0"/>
           <w:sz w:val="28"/>
         </w:rPr>
-      </w:pPr>
-    </w:p>
-    <w:p>
-      <w:pPr>
-        <w:pStyle w:val="Ttulo2"/>
+        <w:lastRenderedPageBreak/>
+        <w:drawing>
+          <wp:inline distT="0" distB="0" distL="0" distR="0" wp14:anchorId="703D35AD" wp14:editId="57E00E91">
+            <wp:extent cx="5400040" cy="3639820"/>
+            <wp:effectExtent l="0" t="0" r="0" b="0"/>
+            <wp:docPr id="4" name="Imagen 4" descr="Interfaz de usuario gráfica, Aplicación&#10;&#10;Descripción generada automáticamente"/>
+            <wp:cNvGraphicFramePr>
+              <a:graphicFrameLocks xmlns:a="http://schemas.openxmlformats.org/drawingml/2006/main" noChangeAspect="1"/>
+            </wp:cNvGraphicFramePr>
+            <a:graphic xmlns:a="http://schemas.openxmlformats.org/drawingml/2006/main">
+              <a:graphicData uri="http://schemas.openxmlformats.org/drawingml/2006/picture">
+                <pic:pic xmlns:pic="http://schemas.openxmlformats.org/drawingml/2006/picture">
+                  <pic:nvPicPr>
+                    <pic:cNvPr id="4" name="Imagen 4" descr="Interfaz de usuario gráfica, Aplicación&#10;&#10;Descripción generada automáticamente"/>
+                    <pic:cNvPicPr/>
+                  </pic:nvPicPr>
+                  <pic:blipFill>
+                    <a:blip r:embed="rId9" cstate="print">
+                      <a:extLst>
+                        <a:ext uri="{28A0092B-C50C-407E-A947-70E740481C1C}">
+                          <a14:useLocalDpi xmlns:a14="http://schemas.microsoft.com/office/drawing/2010/main" val="0"/>
+                        </a:ext>
+                      </a:extLst>
+                    </a:blip>
+                    <a:stretch>
+                      <a:fillRect/>
+                    </a:stretch>
+                  </pic:blipFill>
+                  <pic:spPr>
+                    <a:xfrm>
+                      <a:off x="0" y="0"/>
+                      <a:ext cx="5400040" cy="3639820"/>
+                    </a:xfrm>
+                    <a:prstGeom prst="rect">
+                      <a:avLst/>
+                    </a:prstGeom>
+                  </pic:spPr>
+                </pic:pic>
+              </a:graphicData>
+            </a:graphic>
+          </wp:inline>
+        </w:drawing>
+      </w:r>
+    </w:p>
+    <w:p>
+      <w:pPr>
+        <w:pStyle w:val="Descripcin"/>
         <w:jc w:val="both"/>
         <w:rPr>
           <w:b/>
@@ -506,6 +435,15 @@
           <w:sz w:val="28"/>
         </w:rPr>
       </w:pPr>
+      <w:r>
+        <w:t xml:space="preserve"> 3 Resultado tras el análisis</w:t>
+      </w:r>
+    </w:p>
+    <w:p/>
+    <w:p>
+      <w:r>
+        <w:t>Tras realizar las modificaciones, se ha comprobado que la deuda técnica vuelve a tener un valor por debajo del límite, habiendo quitado alrededor de dos horas de deuda técnica, por lo que se ha considerado como terminado este análisis.</w:t>
+      </w:r>
     </w:p>
     <w:p>
       <w:pPr>
@@ -517,21 +455,24 @@
           <w:sz w:val="28"/>
         </w:rPr>
       </w:pPr>
-      <w:r>
+    </w:p>
+    <w:p>
+      <w:pPr>
+        <w:pStyle w:val="Ttulo2"/>
+        <w:jc w:val="both"/>
         <w:rPr>
           <w:b/>
           <w:color w:val="D311A0"/>
           <w:sz w:val="28"/>
         </w:rPr>
-        <w:t xml:space="preserve">ANÁLISIS </w:t>
-      </w:r>
+      </w:pPr>
       <w:r>
         <w:rPr>
           <w:b/>
           <w:color w:val="D311A0"/>
           <w:sz w:val="28"/>
         </w:rPr>
-        <w:t>x</w:t>
+        <w:t xml:space="preserve">ANÁLISIS </w:t>
       </w:r>
       <w:r>
         <w:rPr>
@@ -539,6 +480,14 @@
           <w:color w:val="D311A0"/>
           <w:sz w:val="28"/>
         </w:rPr>
+        <w:t>x</w:t>
+      </w:r>
+      <w:r>
+        <w:rPr>
+          <w:b/>
+          <w:color w:val="D311A0"/>
+          <w:sz w:val="28"/>
+        </w:rPr>
         <w:t xml:space="preserve"> OCTUBRE 2018</w:t>
       </w:r>
     </w:p>
@@ -590,11 +539,9 @@
       <w:pPr>
         <w:jc w:val="both"/>
       </w:pPr>
-      <w:proofErr w:type="spellStart"/>
       <w:r>
         <w:t>aaa</w:t>
       </w:r>
-      <w:proofErr w:type="spellEnd"/>
     </w:p>
     <w:p>
       <w:pPr>
@@ -624,11 +571,9 @@
         </w:numPr>
         <w:jc w:val="both"/>
       </w:pPr>
-      <w:proofErr w:type="spellStart"/>
       <w:r>
         <w:t>aaa</w:t>
       </w:r>
-      <w:proofErr w:type="spellEnd"/>
     </w:p>
     <w:p>
       <w:pPr>
@@ -636,7 +581,7 @@
       </w:pPr>
     </w:p>
     <w:sectPr>
-      <w:headerReference w:type="default" r:id="rId8"/>
+      <w:headerReference w:type="default" r:id="rId10"/>
       <w:pgSz w:w="11906" w:h="16838"/>
       <w:pgMar w:top="1417" w:right="1701" w:bottom="1417" w:left="1701" w:header="708" w:footer="708" w:gutter="0"/>
       <w:cols w:space="708"/>
@@ -1348,6 +1293,7 @@
     <w:lsdException w:name="HTML Sample" w:semiHidden="1" w:unhideWhenUsed="1"/>
     <w:lsdException w:name="HTML Typewriter" w:semiHidden="1" w:unhideWhenUsed="1"/>
     <w:lsdException w:name="HTML Variable" w:semiHidden="1" w:unhideWhenUsed="1"/>
+    <w:lsdException w:name="Normal Table" w:semiHidden="1" w:unhideWhenUsed="1"/>
     <w:lsdException w:name="annotation subject" w:semiHidden="1" w:unhideWhenUsed="1"/>
     <w:lsdException w:name="No List" w:semiHidden="1" w:unhideWhenUsed="1"/>
     <w:lsdException w:name="Outline List 1" w:semiHidden="1" w:unhideWhenUsed="1"/>
@@ -1394,8 +1340,10 @@
     <w:lsdException w:name="Table Subtle 2" w:semiHidden="1" w:unhideWhenUsed="1"/>
     <w:lsdException w:name="Table Web 1" w:semiHidden="1" w:unhideWhenUsed="1"/>
     <w:lsdException w:name="Table Web 2" w:semiHidden="1" w:unhideWhenUsed="1"/>
+    <w:lsdException w:name="Table Web 3" w:semiHidden="1" w:unhideWhenUsed="1"/>
     <w:lsdException w:name="Balloon Text" w:semiHidden="1" w:unhideWhenUsed="1"/>
     <w:lsdException w:name="Table Grid" w:uiPriority="39"/>
+    <w:lsdException w:name="Table Theme" w:semiHidden="1" w:unhideWhenUsed="1"/>
     <w:lsdException w:name="Placeholder Text" w:semiHidden="1"/>
     <w:lsdException w:name="No Spacing" w:uiPriority="1" w:qFormat="1"/>
     <w:lsdException w:name="Light Shading" w:uiPriority="60"/>
@@ -1807,6 +1755,25 @@
     <w:uiPriority w:val="99"/>
     <w:rsid w:val="000A4FAF"/>
   </w:style>
+  <w:style w:type="paragraph" w:styleId="Descripcin">
+    <w:name w:val="caption"/>
+    <w:basedOn w:val="Normal"/>
+    <w:next w:val="Normal"/>
+    <w:uiPriority w:val="35"/>
+    <w:unhideWhenUsed/>
+    <w:qFormat/>
+    <w:rsid w:val="00CE3996"/>
+    <w:pPr>
+      <w:spacing w:after="200" w:line="240" w:lineRule="auto"/>
+    </w:pPr>
+    <w:rPr>
+      <w:i/>
+      <w:iCs/>
+      <w:color w:val="44546A" w:themeColor="text2"/>
+      <w:sz w:val="18"/>
+      <w:szCs w:val="18"/>
+    </w:rPr>
+  </w:style>
 </w:styles>
 </file>
 

</xml_diff>